<commit_message>
Update Test Case by Beam
</commit_message>
<xml_diff>
--- a/TestCase.docx
+++ b/TestCase.docx
@@ -73,7 +73,14 @@
           <w:b/>
           <w:bCs/>
         </w:rPr>
-        <w:t>Pre – requirement:</w:t>
+        <w:t>Prerequisites</w:t>
+      </w:r>
+      <w:r>
+        <w:rPr>
+          <w:b/>
+          <w:bCs/>
+        </w:rPr>
+        <w:t>:</w:t>
       </w:r>
       <w:r>
         <w:rPr>
@@ -452,7 +459,15 @@
         <w:t xml:space="preserve">, </w:t>
       </w:r>
       <w:r>
-        <w:t>admin can view the shopping history of all customer by selecting view</w:t>
+        <w:t xml:space="preserve">admin can view the shopping history of all </w:t>
+      </w:r>
+      <w:proofErr w:type="gramStart"/>
+      <w:r>
+        <w:t>customer</w:t>
+      </w:r>
+      <w:proofErr w:type="gramEnd"/>
+      <w:r>
+        <w:t xml:space="preserve"> by selecting view</w:t>
       </w:r>
       <w:r>
         <w:t xml:space="preserve"> shopping</w:t>
@@ -473,7 +488,7 @@
           <w:b/>
           <w:bCs/>
         </w:rPr>
-        <w:t>Pre – requirement:</w:t>
+        <w:t xml:space="preserve">Prerequisites: </w:t>
       </w:r>
     </w:p>
     <w:p>
@@ -747,14 +762,7 @@
           <w:b/>
           <w:bCs/>
         </w:rPr>
-        <w:t>Pre – requirement:</w:t>
-      </w:r>
-      <w:r>
-        <w:rPr>
-          <w:b/>
-          <w:bCs/>
-        </w:rPr>
-        <w:t xml:space="preserve"> </w:t>
+        <w:t xml:space="preserve">Prerequisites: </w:t>
       </w:r>
     </w:p>
     <w:p>
@@ -1013,7 +1021,7 @@
           <w:b/>
           <w:bCs/>
         </w:rPr>
-        <w:t>Pre – requirement:</w:t>
+        <w:t xml:space="preserve">Prerequisites: </w:t>
       </w:r>
     </w:p>
     <w:p>
@@ -1338,7 +1346,7 @@
           <w:b/>
           <w:bCs/>
         </w:rPr>
-        <w:t>Pre – requirement:</w:t>
+        <w:t xml:space="preserve">Prerequisites: </w:t>
       </w:r>
     </w:p>
     <w:p>
@@ -1639,7 +1647,15 @@
         <w:t>Description:</w:t>
       </w:r>
       <w:r>
-        <w:t xml:space="preserve"> This test case is a system test for URS 06, User can login</w:t>
+        <w:t xml:space="preserve"> This test case is a system test for URS </w:t>
+      </w:r>
+      <w:proofErr w:type="gramStart"/>
+      <w:r>
+        <w:t>06,</w:t>
+      </w:r>
+      <w:proofErr w:type="gramEnd"/>
+      <w:r>
+        <w:t xml:space="preserve"> User can login</w:t>
       </w:r>
       <w:r>
         <w:t xml:space="preserve"> as a customer by log in page.</w:t>
@@ -1657,7 +1673,7 @@
           <w:b/>
           <w:bCs/>
         </w:rPr>
-        <w:t>Pre – requirement:</w:t>
+        <w:t xml:space="preserve">Prerequisites: </w:t>
       </w:r>
     </w:p>
     <w:p>
@@ -1910,10 +1926,7 @@
           </w:tcPr>
           <w:p>
             <w:r>
-              <w:t>6</w:t>
-            </w:r>
-            <w:r>
-              <w:t>.1</w:t>
+              <w:t>6.1</w:t>
             </w:r>
           </w:p>
         </w:tc>
@@ -1955,10 +1968,7 @@
           </w:tcPr>
           <w:p>
             <w:r>
-              <w:t>6</w:t>
-            </w:r>
-            <w:r>
-              <w:t>.2</w:t>
+              <w:t>6.2</w:t>
             </w:r>
           </w:p>
         </w:tc>
@@ -2000,10 +2010,7 @@
           </w:tcPr>
           <w:p>
             <w:r>
-              <w:t>6</w:t>
-            </w:r>
-            <w:r>
-              <w:t>.3</w:t>
+              <w:t>6.3</w:t>
             </w:r>
           </w:p>
         </w:tc>
@@ -2086,7 +2093,14 @@
           <w:b/>
           <w:bCs/>
         </w:rPr>
-        <w:t>Pre – requirement:</w:t>
+        <w:t>Prerequisites</w:t>
+      </w:r>
+      <w:r>
+        <w:rPr>
+          <w:b/>
+          <w:bCs/>
+        </w:rPr>
+        <w:t xml:space="preserve">: </w:t>
       </w:r>
     </w:p>
     <w:p>
@@ -2389,7 +2403,7 @@
           <w:b/>
           <w:bCs/>
         </w:rPr>
-        <w:t>Pre – requirement:</w:t>
+        <w:t xml:space="preserve">Prerequisites: </w:t>
       </w:r>
     </w:p>
     <w:p>
@@ -2694,7 +2708,14 @@
           <w:b/>
           <w:bCs/>
         </w:rPr>
-        <w:t>Pre – requirement:</w:t>
+        <w:t>Prerequisites</w:t>
+      </w:r>
+      <w:r>
+        <w:rPr>
+          <w:b/>
+          <w:bCs/>
+        </w:rPr>
+        <w:t xml:space="preserve">: </w:t>
       </w:r>
     </w:p>
     <w:p>
@@ -3004,22 +3025,37 @@
         <w:t>Description:</w:t>
       </w:r>
       <w:r>
-        <w:t xml:space="preserve"> This test case is a system test for URS 10, Customer can save the shopping cart.</w:t>
-      </w:r>
-    </w:p>
-    <w:p>
-      <w:pPr>
-        <w:rPr>
-          <w:b/>
-          <w:bCs/>
-        </w:rPr>
-      </w:pPr>
-      <w:r>
-        <w:rPr>
-          <w:b/>
-          <w:bCs/>
-        </w:rPr>
-        <w:t>Pre – requirement:</w:t>
+        <w:t xml:space="preserve"> This test case is a system test for URS </w:t>
+      </w:r>
+      <w:proofErr w:type="gramStart"/>
+      <w:r>
+        <w:t>10,</w:t>
+      </w:r>
+      <w:proofErr w:type="gramEnd"/>
+      <w:r>
+        <w:t xml:space="preserve"> Customer can save the shopping cart.</w:t>
+      </w:r>
+    </w:p>
+    <w:p>
+      <w:pPr>
+        <w:rPr>
+          <w:b/>
+          <w:bCs/>
+        </w:rPr>
+      </w:pPr>
+      <w:r>
+        <w:rPr>
+          <w:b/>
+          <w:bCs/>
+        </w:rPr>
+        <w:t>Prerequisites</w:t>
+      </w:r>
+      <w:r>
+        <w:rPr>
+          <w:b/>
+          <w:bCs/>
+        </w:rPr>
+        <w:t xml:space="preserve">: </w:t>
       </w:r>
     </w:p>
     <w:p>
@@ -3320,22 +3356,30 @@
         <w:t>:</w:t>
       </w:r>
       <w:r>
-        <w:t xml:space="preserve"> this test case is a system test for URS 11, Customer can view shopping history by selects view shopping history page.</w:t>
-      </w:r>
-    </w:p>
-    <w:p>
-      <w:pPr>
-        <w:rPr>
-          <w:b/>
-          <w:bCs/>
-        </w:rPr>
-      </w:pPr>
-      <w:r>
-        <w:rPr>
-          <w:b/>
-          <w:bCs/>
-        </w:rPr>
-        <w:t>Pre – requirement:</w:t>
+        <w:t xml:space="preserve"> this test case is a system test for URS </w:t>
+      </w:r>
+      <w:proofErr w:type="gramStart"/>
+      <w:r>
+        <w:t>11,</w:t>
+      </w:r>
+      <w:proofErr w:type="gramEnd"/>
+      <w:r>
+        <w:t xml:space="preserve"> Customer can view shopping history by selects view shopping history page.</w:t>
+      </w:r>
+    </w:p>
+    <w:p>
+      <w:pPr>
+        <w:rPr>
+          <w:b/>
+          <w:bCs/>
+        </w:rPr>
+      </w:pPr>
+      <w:r>
+        <w:rPr>
+          <w:b/>
+          <w:bCs/>
+        </w:rPr>
+        <w:t xml:space="preserve">Prerequisites: </w:t>
       </w:r>
     </w:p>
     <w:p>
@@ -3610,20 +3654,19 @@
         <w:t xml:space="preserve"> this test case is a system test for URS 12, Customer can add product to shopping cart </w:t>
       </w:r>
     </w:p>
-    <w:p/>
-    <w:p>
-      <w:pPr>
-        <w:rPr>
-          <w:b/>
-          <w:bCs/>
-        </w:rPr>
-      </w:pPr>
-      <w:r>
-        <w:rPr>
-          <w:b/>
-          <w:bCs/>
-        </w:rPr>
-        <w:t>Pre – requirement:</w:t>
+    <w:p>
+      <w:pPr>
+        <w:rPr>
+          <w:b/>
+          <w:bCs/>
+        </w:rPr>
+      </w:pPr>
+      <w:r>
+        <w:rPr>
+          <w:b/>
+          <w:bCs/>
+        </w:rPr>
+        <w:t xml:space="preserve">Prerequisites: </w:t>
       </w:r>
     </w:p>
     <w:p>
@@ -3745,7 +3788,6 @@
                 <w:b/>
                 <w:bCs/>
               </w:rPr>
-              <w:lastRenderedPageBreak/>
               <w:t>Test case ID</w:t>
             </w:r>
           </w:p>
@@ -3828,7 +3870,11 @@
           </w:tcPr>
           <w:p>
             <w:r>
-              <w:t>Customer add product to shopping cart list</w:t>
+              <w:t xml:space="preserve">Customer add product </w:t>
+            </w:r>
+            <w:r>
+              <w:lastRenderedPageBreak/>
+              <w:t>to shopping cart list</w:t>
             </w:r>
           </w:p>
         </w:tc>
@@ -3838,6 +3884,7 @@
           </w:tcPr>
           <w:p>
             <w:r>
+              <w:lastRenderedPageBreak/>
               <w:t>Add product</w:t>
             </w:r>
           </w:p>
@@ -3851,6 +3898,7 @@
               <w:t xml:space="preserve">System displays </w:t>
             </w:r>
             <w:r>
+              <w:lastRenderedPageBreak/>
               <w:t>product list</w:t>
             </w:r>
             <w:r>
@@ -3889,22 +3937,30 @@
         <w:t>Description:</w:t>
       </w:r>
       <w:r>
-        <w:t xml:space="preserve"> this test case is a system test for URS 13, Customer can confirm payment method selection</w:t>
-      </w:r>
-    </w:p>
-    <w:p>
-      <w:pPr>
-        <w:rPr>
-          <w:b/>
-          <w:bCs/>
-        </w:rPr>
-      </w:pPr>
-      <w:r>
-        <w:rPr>
-          <w:b/>
-          <w:bCs/>
-        </w:rPr>
-        <w:t>Pre – requirement:</w:t>
+        <w:t xml:space="preserve"> this test case is a system test for URS </w:t>
+      </w:r>
+      <w:proofErr w:type="gramStart"/>
+      <w:r>
+        <w:t>13,</w:t>
+      </w:r>
+      <w:proofErr w:type="gramEnd"/>
+      <w:r>
+        <w:t xml:space="preserve"> Customer can confirm payment method selection</w:t>
+      </w:r>
+    </w:p>
+    <w:p>
+      <w:pPr>
+        <w:rPr>
+          <w:b/>
+          <w:bCs/>
+        </w:rPr>
+      </w:pPr>
+      <w:r>
+        <w:rPr>
+          <w:b/>
+          <w:bCs/>
+        </w:rPr>
+        <w:t xml:space="preserve">Prerequisites: </w:t>
       </w:r>
     </w:p>
     <w:p>
@@ -4218,11 +4274,16 @@
             <w:r>
               <w:t xml:space="preserve">Customer selects payment method </w:t>
             </w:r>
+            <w:proofErr w:type="spellStart"/>
             <w:r>
               <w:t>P</w:t>
             </w:r>
             <w:r>
-              <w:t>aypal  for pay</w:t>
+              <w:t>aypal</w:t>
+            </w:r>
+            <w:proofErr w:type="spellEnd"/>
+            <w:r>
+              <w:t xml:space="preserve">  for pay</w:t>
             </w:r>
           </w:p>
         </w:tc>
@@ -4232,7 +4293,15 @@
           </w:tcPr>
           <w:p>
             <w:r>
-              <w:t>Select ‘Paypal’</w:t>
+              <w:t>Select ‘</w:t>
+            </w:r>
+            <w:proofErr w:type="spellStart"/>
+            <w:r>
+              <w:t>Paypal</w:t>
+            </w:r>
+            <w:proofErr w:type="spellEnd"/>
+            <w:r>
+              <w:t>’</w:t>
             </w:r>
           </w:p>
         </w:tc>
@@ -4242,8 +4311,13 @@
           </w:tcPr>
           <w:p>
             <w:r>
-              <w:t>System displays confirm to use paypal</w:t>
-            </w:r>
+              <w:t xml:space="preserve">System displays confirm to use </w:t>
+            </w:r>
+            <w:proofErr w:type="spellStart"/>
+            <w:r>
+              <w:t>paypal</w:t>
+            </w:r>
+            <w:proofErr w:type="spellEnd"/>
           </w:p>
         </w:tc>
       </w:tr>

</xml_diff>